<commit_message>
Working on updating abilities
</commit_message>
<xml_diff>
--- a/Docs/Enemies.docx
+++ b/Docs/Enemies.docx
@@ -15,6 +15,610 @@
         <w:t>Enemy design document</w:t>
       </w:r>
     </w:p>
+    <w:sdt>
+      <w:sdtPr>
+        <w:id w:val="1269587984"/>
+        <w:docPartObj>
+          <w:docPartGallery w:val="Table of Contents"/>
+          <w:docPartUnique/>
+        </w:docPartObj>
+      </w:sdtPr>
+      <w:sdtEndPr>
+        <w:rPr>
+          <w:rFonts w:asciiTheme="minorHAnsi" w:eastAsiaTheme="minorHAnsi" w:hAnsiTheme="minorHAnsi" w:cstheme="minorBidi"/>
+          <w:b/>
+          <w:bCs/>
+          <w:noProof/>
+          <w:color w:val="auto"/>
+          <w:kern w:val="2"/>
+          <w:sz w:val="22"/>
+          <w:szCs w:val="22"/>
+          <w:lang w:val="en-NL"/>
+          <w14:ligatures w14:val="standardContextual"/>
+        </w:rPr>
+      </w:sdtEndPr>
+      <w:sdtContent>
+        <w:p>
+          <w:pPr>
+            <w:pStyle w:val="TOCHeading"/>
+          </w:pPr>
+          <w:r>
+            <w:t>Contents</w:t>
+          </w:r>
+        </w:p>
+        <w:p>
+          <w:pPr>
+            <w:pStyle w:val="TOC1"/>
+            <w:tabs>
+              <w:tab w:val="right" w:leader="dot" w:pos="9016"/>
+            </w:tabs>
+            <w:rPr>
+              <w:noProof/>
+            </w:rPr>
+          </w:pPr>
+          <w:r>
+            <w:fldChar w:fldCharType="begin"/>
+          </w:r>
+          <w:r>
+            <w:instrText xml:space="preserve"> TOC \o "1-3" \h \z \u </w:instrText>
+          </w:r>
+          <w:r>
+            <w:fldChar w:fldCharType="separate"/>
+          </w:r>
+          <w:hyperlink w:anchor="_Toc147752226" w:history="1">
+            <w:r>
+              <w:rPr>
+                <w:rStyle w:val="Hyperlink"/>
+                <w:noProof/>
+                <w:lang w:val="en-US"/>
+              </w:rPr>
+              <w:t>Attack types</w:t>
+            </w:r>
+            <w:r>
+              <w:rPr>
+                <w:noProof/>
+                <w:webHidden/>
+              </w:rPr>
+              <w:tab/>
+            </w:r>
+            <w:r>
+              <w:rPr>
+                <w:noProof/>
+                <w:webHidden/>
+              </w:rPr>
+              <w:fldChar w:fldCharType="begin"/>
+            </w:r>
+            <w:r>
+              <w:rPr>
+                <w:noProof/>
+                <w:webHidden/>
+              </w:rPr>
+              <w:instrText xml:space="preserve"> PAGEREF _Toc147752226 \h </w:instrText>
+            </w:r>
+            <w:r>
+              <w:rPr>
+                <w:noProof/>
+                <w:webHidden/>
+              </w:rPr>
+            </w:r>
+            <w:r>
+              <w:rPr>
+                <w:noProof/>
+                <w:webHidden/>
+              </w:rPr>
+              <w:fldChar w:fldCharType="separate"/>
+            </w:r>
+            <w:r>
+              <w:rPr>
+                <w:noProof/>
+                <w:webHidden/>
+              </w:rPr>
+              <w:t>2</w:t>
+            </w:r>
+            <w:r>
+              <w:rPr>
+                <w:noProof/>
+                <w:webHidden/>
+              </w:rPr>
+              <w:fldChar w:fldCharType="end"/>
+            </w:r>
+          </w:hyperlink>
+        </w:p>
+        <w:p>
+          <w:pPr>
+            <w:pStyle w:val="TOC2"/>
+            <w:tabs>
+              <w:tab w:val="right" w:leader="dot" w:pos="9016"/>
+            </w:tabs>
+            <w:rPr>
+              <w:noProof/>
+            </w:rPr>
+          </w:pPr>
+          <w:hyperlink w:anchor="_Toc147752227" w:history="1">
+            <w:r>
+              <w:rPr>
+                <w:rStyle w:val="Hyperlink"/>
+                <w:noProof/>
+                <w:lang w:val="en-US"/>
+              </w:rPr>
+              <w:t>Basic attack</w:t>
+            </w:r>
+            <w:r>
+              <w:rPr>
+                <w:noProof/>
+                <w:webHidden/>
+              </w:rPr>
+              <w:tab/>
+            </w:r>
+            <w:r>
+              <w:rPr>
+                <w:noProof/>
+                <w:webHidden/>
+              </w:rPr>
+              <w:fldChar w:fldCharType="begin"/>
+            </w:r>
+            <w:r>
+              <w:rPr>
+                <w:noProof/>
+                <w:webHidden/>
+              </w:rPr>
+              <w:instrText xml:space="preserve"> PAGEREF _Toc147752227 \h </w:instrText>
+            </w:r>
+            <w:r>
+              <w:rPr>
+                <w:noProof/>
+                <w:webHidden/>
+              </w:rPr>
+            </w:r>
+            <w:r>
+              <w:rPr>
+                <w:noProof/>
+                <w:webHidden/>
+              </w:rPr>
+              <w:fldChar w:fldCharType="separate"/>
+            </w:r>
+            <w:r>
+              <w:rPr>
+                <w:noProof/>
+                <w:webHidden/>
+              </w:rPr>
+              <w:t>2</w:t>
+            </w:r>
+            <w:r>
+              <w:rPr>
+                <w:noProof/>
+                <w:webHidden/>
+              </w:rPr>
+              <w:fldChar w:fldCharType="end"/>
+            </w:r>
+          </w:hyperlink>
+        </w:p>
+        <w:p>
+          <w:pPr>
+            <w:pStyle w:val="TOC2"/>
+            <w:tabs>
+              <w:tab w:val="right" w:leader="dot" w:pos="9016"/>
+            </w:tabs>
+            <w:rPr>
+              <w:noProof/>
+            </w:rPr>
+          </w:pPr>
+          <w:hyperlink w:anchor="_Toc147752228" w:history="1">
+            <w:r>
+              <w:rPr>
+                <w:rStyle w:val="Hyperlink"/>
+                <w:noProof/>
+                <w:lang w:val="en-US"/>
+              </w:rPr>
+              <w:t>Area of Effect (AoE)</w:t>
+            </w:r>
+            <w:r>
+              <w:rPr>
+                <w:noProof/>
+                <w:webHidden/>
+              </w:rPr>
+              <w:tab/>
+            </w:r>
+            <w:r>
+              <w:rPr>
+                <w:noProof/>
+                <w:webHidden/>
+              </w:rPr>
+              <w:fldChar w:fldCharType="begin"/>
+            </w:r>
+            <w:r>
+              <w:rPr>
+                <w:noProof/>
+                <w:webHidden/>
+              </w:rPr>
+              <w:instrText xml:space="preserve"> PAGEREF _Toc147752228 \h </w:instrText>
+            </w:r>
+            <w:r>
+              <w:rPr>
+                <w:noProof/>
+                <w:webHidden/>
+              </w:rPr>
+            </w:r>
+            <w:r>
+              <w:rPr>
+                <w:noProof/>
+                <w:webHidden/>
+              </w:rPr>
+              <w:fldChar w:fldCharType="separate"/>
+            </w:r>
+            <w:r>
+              <w:rPr>
+                <w:noProof/>
+                <w:webHidden/>
+              </w:rPr>
+              <w:t>2</w:t>
+            </w:r>
+            <w:r>
+              <w:rPr>
+                <w:noProof/>
+                <w:webHidden/>
+              </w:rPr>
+              <w:fldChar w:fldCharType="end"/>
+            </w:r>
+          </w:hyperlink>
+        </w:p>
+        <w:p>
+          <w:pPr>
+            <w:pStyle w:val="TOC2"/>
+            <w:tabs>
+              <w:tab w:val="right" w:leader="dot" w:pos="9016"/>
+            </w:tabs>
+            <w:rPr>
+              <w:noProof/>
+            </w:rPr>
+          </w:pPr>
+          <w:hyperlink w:anchor="_Toc147752229" w:history="1">
+            <w:r>
+              <w:rPr>
+                <w:rStyle w:val="Hyperlink"/>
+                <w:noProof/>
+                <w:lang w:val="en-US"/>
+              </w:rPr>
+              <w:t>Buff</w:t>
+            </w:r>
+            <w:r>
+              <w:rPr>
+                <w:noProof/>
+                <w:webHidden/>
+              </w:rPr>
+              <w:tab/>
+            </w:r>
+            <w:r>
+              <w:rPr>
+                <w:noProof/>
+                <w:webHidden/>
+              </w:rPr>
+              <w:fldChar w:fldCharType="begin"/>
+            </w:r>
+            <w:r>
+              <w:rPr>
+                <w:noProof/>
+                <w:webHidden/>
+              </w:rPr>
+              <w:instrText xml:space="preserve"> PAGEREF _Toc147752229 \h </w:instrText>
+            </w:r>
+            <w:r>
+              <w:rPr>
+                <w:noProof/>
+                <w:webHidden/>
+              </w:rPr>
+            </w:r>
+            <w:r>
+              <w:rPr>
+                <w:noProof/>
+                <w:webHidden/>
+              </w:rPr>
+              <w:fldChar w:fldCharType="separate"/>
+            </w:r>
+            <w:r>
+              <w:rPr>
+                <w:noProof/>
+                <w:webHidden/>
+              </w:rPr>
+              <w:t>2</w:t>
+            </w:r>
+            <w:r>
+              <w:rPr>
+                <w:noProof/>
+                <w:webHidden/>
+              </w:rPr>
+              <w:fldChar w:fldCharType="end"/>
+            </w:r>
+          </w:hyperlink>
+        </w:p>
+        <w:p>
+          <w:pPr>
+            <w:pStyle w:val="TOC1"/>
+            <w:tabs>
+              <w:tab w:val="right" w:leader="dot" w:pos="9016"/>
+            </w:tabs>
+            <w:rPr>
+              <w:noProof/>
+            </w:rPr>
+          </w:pPr>
+          <w:hyperlink w:anchor="_Toc147752230" w:history="1">
+            <w:r>
+              <w:rPr>
+                <w:rStyle w:val="Hyperlink"/>
+                <w:noProof/>
+                <w:lang w:val="en-US"/>
+              </w:rPr>
+              <w:t>Enemy types</w:t>
+            </w:r>
+            <w:r>
+              <w:rPr>
+                <w:noProof/>
+                <w:webHidden/>
+              </w:rPr>
+              <w:tab/>
+            </w:r>
+            <w:r>
+              <w:rPr>
+                <w:noProof/>
+                <w:webHidden/>
+              </w:rPr>
+              <w:fldChar w:fldCharType="begin"/>
+            </w:r>
+            <w:r>
+              <w:rPr>
+                <w:noProof/>
+                <w:webHidden/>
+              </w:rPr>
+              <w:instrText xml:space="preserve"> PAGEREF _Toc147752230 \h </w:instrText>
+            </w:r>
+            <w:r>
+              <w:rPr>
+                <w:noProof/>
+                <w:webHidden/>
+              </w:rPr>
+            </w:r>
+            <w:r>
+              <w:rPr>
+                <w:noProof/>
+                <w:webHidden/>
+              </w:rPr>
+              <w:fldChar w:fldCharType="separate"/>
+            </w:r>
+            <w:r>
+              <w:rPr>
+                <w:noProof/>
+                <w:webHidden/>
+              </w:rPr>
+              <w:t>3</w:t>
+            </w:r>
+            <w:r>
+              <w:rPr>
+                <w:noProof/>
+                <w:webHidden/>
+              </w:rPr>
+              <w:fldChar w:fldCharType="end"/>
+            </w:r>
+          </w:hyperlink>
+        </w:p>
+        <w:p>
+          <w:pPr>
+            <w:pStyle w:val="TOC2"/>
+            <w:tabs>
+              <w:tab w:val="right" w:leader="dot" w:pos="9016"/>
+            </w:tabs>
+            <w:rPr>
+              <w:noProof/>
+            </w:rPr>
+          </w:pPr>
+          <w:hyperlink w:anchor="_Toc147752231" w:history="1">
+            <w:r>
+              <w:rPr>
+                <w:rStyle w:val="Hyperlink"/>
+                <w:noProof/>
+                <w:lang w:val="en-US"/>
+              </w:rPr>
+              <w:t>Basic enemy</w:t>
+            </w:r>
+            <w:r>
+              <w:rPr>
+                <w:noProof/>
+                <w:webHidden/>
+              </w:rPr>
+              <w:tab/>
+            </w:r>
+            <w:r>
+              <w:rPr>
+                <w:noProof/>
+                <w:webHidden/>
+              </w:rPr>
+              <w:fldChar w:fldCharType="begin"/>
+            </w:r>
+            <w:r>
+              <w:rPr>
+                <w:noProof/>
+                <w:webHidden/>
+              </w:rPr>
+              <w:instrText xml:space="preserve"> PAGEREF _Toc147752231 \h </w:instrText>
+            </w:r>
+            <w:r>
+              <w:rPr>
+                <w:noProof/>
+                <w:webHidden/>
+              </w:rPr>
+            </w:r>
+            <w:r>
+              <w:rPr>
+                <w:noProof/>
+                <w:webHidden/>
+              </w:rPr>
+              <w:fldChar w:fldCharType="separate"/>
+            </w:r>
+            <w:r>
+              <w:rPr>
+                <w:noProof/>
+                <w:webHidden/>
+              </w:rPr>
+              <w:t>3</w:t>
+            </w:r>
+            <w:r>
+              <w:rPr>
+                <w:noProof/>
+                <w:webHidden/>
+              </w:rPr>
+              <w:fldChar w:fldCharType="end"/>
+            </w:r>
+          </w:hyperlink>
+        </w:p>
+        <w:p>
+          <w:pPr>
+            <w:pStyle w:val="TOC2"/>
+            <w:tabs>
+              <w:tab w:val="right" w:leader="dot" w:pos="9016"/>
+            </w:tabs>
+            <w:rPr>
+              <w:noProof/>
+            </w:rPr>
+          </w:pPr>
+          <w:hyperlink w:anchor="_Toc147752232" w:history="1">
+            <w:r>
+              <w:rPr>
+                <w:rStyle w:val="Hyperlink"/>
+                <w:noProof/>
+                <w:lang w:val="en-US"/>
+              </w:rPr>
+              <w:t>Caster enemy</w:t>
+            </w:r>
+            <w:r>
+              <w:rPr>
+                <w:noProof/>
+                <w:webHidden/>
+              </w:rPr>
+              <w:tab/>
+            </w:r>
+            <w:r>
+              <w:rPr>
+                <w:noProof/>
+                <w:webHidden/>
+              </w:rPr>
+              <w:fldChar w:fldCharType="begin"/>
+            </w:r>
+            <w:r>
+              <w:rPr>
+                <w:noProof/>
+                <w:webHidden/>
+              </w:rPr>
+              <w:instrText xml:space="preserve"> PAGEREF _Toc147752232 \h </w:instrText>
+            </w:r>
+            <w:r>
+              <w:rPr>
+                <w:noProof/>
+                <w:webHidden/>
+              </w:rPr>
+            </w:r>
+            <w:r>
+              <w:rPr>
+                <w:noProof/>
+                <w:webHidden/>
+              </w:rPr>
+              <w:fldChar w:fldCharType="separate"/>
+            </w:r>
+            <w:r>
+              <w:rPr>
+                <w:noProof/>
+                <w:webHidden/>
+              </w:rPr>
+              <w:t>4</w:t>
+            </w:r>
+            <w:r>
+              <w:rPr>
+                <w:noProof/>
+                <w:webHidden/>
+              </w:rPr>
+              <w:fldChar w:fldCharType="end"/>
+            </w:r>
+          </w:hyperlink>
+        </w:p>
+        <w:p>
+          <w:pPr>
+            <w:pStyle w:val="TOC2"/>
+            <w:tabs>
+              <w:tab w:val="right" w:leader="dot" w:pos="9016"/>
+            </w:tabs>
+            <w:rPr>
+              <w:noProof/>
+            </w:rPr>
+          </w:pPr>
+          <w:hyperlink w:anchor="_Toc147752233" w:history="1">
+            <w:r>
+              <w:rPr>
+                <w:rStyle w:val="Hyperlink"/>
+                <w:noProof/>
+                <w:lang w:val="en-US"/>
+              </w:rPr>
+              <w:t>Speed shaman</w:t>
+            </w:r>
+            <w:r>
+              <w:rPr>
+                <w:noProof/>
+                <w:webHidden/>
+              </w:rPr>
+              <w:tab/>
+            </w:r>
+            <w:r>
+              <w:rPr>
+                <w:noProof/>
+                <w:webHidden/>
+              </w:rPr>
+              <w:fldChar w:fldCharType="begin"/>
+            </w:r>
+            <w:r>
+              <w:rPr>
+                <w:noProof/>
+                <w:webHidden/>
+              </w:rPr>
+              <w:instrText xml:space="preserve"> PAGEREF _Toc147752233 \h </w:instrText>
+            </w:r>
+            <w:r>
+              <w:rPr>
+                <w:noProof/>
+                <w:webHidden/>
+              </w:rPr>
+            </w:r>
+            <w:r>
+              <w:rPr>
+                <w:noProof/>
+                <w:webHidden/>
+              </w:rPr>
+              <w:fldChar w:fldCharType="separate"/>
+            </w:r>
+            <w:r>
+              <w:rPr>
+                <w:noProof/>
+                <w:webHidden/>
+              </w:rPr>
+              <w:t>5</w:t>
+            </w:r>
+            <w:r>
+              <w:rPr>
+                <w:noProof/>
+                <w:webHidden/>
+              </w:rPr>
+              <w:fldChar w:fldCharType="end"/>
+            </w:r>
+          </w:hyperlink>
+        </w:p>
+        <w:p>
+          <w:r>
+            <w:rPr>
+              <w:b/>
+              <w:bCs/>
+              <w:noProof/>
+            </w:rPr>
+            <w:fldChar w:fldCharType="end"/>
+          </w:r>
+        </w:p>
+      </w:sdtContent>
+    </w:sdt>
     <w:p>
       <w:pPr>
         <w:rPr>
@@ -35,6 +639,7 @@
           <w:lang w:val="en-US"/>
         </w:rPr>
       </w:pPr>
+      <w:bookmarkStart w:id="0" w:name="_Toc147752226"/>
       <w:r>
         <w:rPr>
           <w:lang w:val="en-US"/>
@@ -42,6 +647,7 @@
         <w:lastRenderedPageBreak/>
         <w:t>Attack types</w:t>
       </w:r>
+      <w:bookmarkEnd w:id="0"/>
     </w:p>
     <w:p>
       <w:pPr>
@@ -50,12 +656,14 @@
           <w:lang w:val="en-US"/>
         </w:rPr>
       </w:pPr>
+      <w:bookmarkStart w:id="1" w:name="_Toc147752227"/>
       <w:r>
         <w:rPr>
           <w:lang w:val="en-US"/>
         </w:rPr>
         <w:t>Basic attack</w:t>
       </w:r>
+      <w:bookmarkEnd w:id="1"/>
     </w:p>
     <w:p>
       <w:pPr>
@@ -83,18 +691,18 @@
           <w:lang w:val="en-US"/>
         </w:rPr>
       </w:pPr>
+      <w:bookmarkStart w:id="2" w:name="_Toc147752228"/>
       <w:r>
         <w:rPr>
           <w:lang w:val="en-US"/>
         </w:rPr>
         <w:t>Area of Effect (AoE)</w:t>
       </w:r>
-    </w:p>
-    <w:p>
-      <w:pPr>
-        <w:rPr>
-          <w:sz w:val="32"/>
-          <w:szCs w:val="32"/>
+      <w:bookmarkEnd w:id="2"/>
+    </w:p>
+    <w:p>
+      <w:pPr>
+        <w:rPr>
           <w:lang w:val="en-US"/>
         </w:rPr>
       </w:pPr>
@@ -104,6 +712,35 @@
         </w:rPr>
         <w:t>Some enemies have an attack that does damage in an area. These attacks are never instant but display a clear area where the damage is going to be dealt.</w:t>
       </w:r>
+    </w:p>
+    <w:p>
+      <w:pPr>
+        <w:pStyle w:val="Heading2"/>
+        <w:rPr>
+          <w:lang w:val="en-US"/>
+        </w:rPr>
+      </w:pPr>
+      <w:bookmarkStart w:id="3" w:name="_Toc147752229"/>
+      <w:r>
+        <w:rPr>
+          <w:lang w:val="en-US"/>
+        </w:rPr>
+        <w:t>Buff</w:t>
+      </w:r>
+      <w:bookmarkEnd w:id="3"/>
+    </w:p>
+    <w:p>
+      <w:pPr>
+        <w:rPr>
+          <w:lang w:val="en-US"/>
+        </w:rPr>
+      </w:pPr>
+      <w:r>
+        <w:rPr>
+          <w:lang w:val="en-US"/>
+        </w:rPr>
+        <w:t>Some enemies can buff other enemies.</w:t>
+      </w:r>
       <w:r>
         <w:rPr>
           <w:lang w:val="en-US"/>
@@ -118,6 +755,7 @@
           <w:lang w:val="en-US"/>
         </w:rPr>
       </w:pPr>
+      <w:bookmarkStart w:id="4" w:name="_Toc147752230"/>
       <w:r>
         <w:rPr>
           <w:lang w:val="en-US"/>
@@ -125,6 +763,7 @@
         <w:lastRenderedPageBreak/>
         <w:t>Enemy types</w:t>
       </w:r>
+      <w:bookmarkEnd w:id="4"/>
     </w:p>
     <w:p>
       <w:pPr>
@@ -133,12 +772,14 @@
           <w:lang w:val="en-US"/>
         </w:rPr>
       </w:pPr>
+      <w:bookmarkStart w:id="5" w:name="_Toc147752231"/>
       <w:r>
         <w:rPr>
           <w:lang w:val="en-US"/>
         </w:rPr>
         <w:t>Basic enemy</w:t>
       </w:r>
+      <w:bookmarkEnd w:id="5"/>
     </w:p>
     <w:p>
       <w:pPr>
@@ -169,7 +810,7 @@
                     </pic:cNvPicPr>
                   </pic:nvPicPr>
                   <pic:blipFill>
-                    <a:blip r:embed="rId4">
+                    <a:blip r:embed="rId5">
                       <a:extLst>
                         <a:ext uri="{28A0092B-C50C-407E-A947-70E740481C1C}">
                           <a14:useLocalDpi xmlns:a14="http://schemas.microsoft.com/office/drawing/2010/main" val="0"/>
@@ -325,6 +966,7 @@
           <w:lang w:val="en-US"/>
         </w:rPr>
       </w:pPr>
+      <w:bookmarkStart w:id="6" w:name="_Toc147752232"/>
       <w:r>
         <w:rPr>
           <w:lang w:val="en-US"/>
@@ -332,6 +974,7 @@
         <w:lastRenderedPageBreak/>
         <w:t>Caster enemy</w:t>
       </w:r>
+      <w:bookmarkEnd w:id="6"/>
     </w:p>
     <w:p>
       <w:pPr>
@@ -418,6 +1061,7 @@
           <w:lang w:val="en-US"/>
         </w:rPr>
       </w:pPr>
+      <w:bookmarkStart w:id="7" w:name="_Toc147752233"/>
       <w:r>
         <w:rPr>
           <w:lang w:val="en-US"/>
@@ -425,6 +1069,7 @@
         <w:lastRenderedPageBreak/>
         <w:t>Speed shaman</w:t>
       </w:r>
+      <w:bookmarkEnd w:id="7"/>
     </w:p>
     <w:p>
       <w:pPr>
@@ -998,6 +1643,59 @@
       <w:szCs w:val="26"/>
     </w:rPr>
   </w:style>
+  <w:style w:type="paragraph" w:styleId="TOCHeading">
+    <w:name w:val="TOC Heading"/>
+    <w:basedOn w:val="Heading1"/>
+    <w:next w:val="Normal"/>
+    <w:uiPriority w:val="39"/>
+    <w:unhideWhenUsed/>
+    <w:qFormat/>
+    <w:rsid w:val="00996D54"/>
+    <w:pPr>
+      <w:outlineLvl w:val="9"/>
+    </w:pPr>
+    <w:rPr>
+      <w:kern w:val="0"/>
+      <w:lang w:val="en-US"/>
+      <w14:ligatures w14:val="none"/>
+    </w:rPr>
+  </w:style>
+  <w:style w:type="paragraph" w:styleId="TOC1">
+    <w:name w:val="toc 1"/>
+    <w:basedOn w:val="Normal"/>
+    <w:next w:val="Normal"/>
+    <w:autoRedefine/>
+    <w:uiPriority w:val="39"/>
+    <w:unhideWhenUsed/>
+    <w:rsid w:val="00996D54"/>
+    <w:pPr>
+      <w:spacing w:after="100"/>
+    </w:pPr>
+  </w:style>
+  <w:style w:type="paragraph" w:styleId="TOC2">
+    <w:name w:val="toc 2"/>
+    <w:basedOn w:val="Normal"/>
+    <w:next w:val="Normal"/>
+    <w:autoRedefine/>
+    <w:uiPriority w:val="39"/>
+    <w:unhideWhenUsed/>
+    <w:rsid w:val="00996D54"/>
+    <w:pPr>
+      <w:spacing w:after="100"/>
+      <w:ind w:left="220"/>
+    </w:pPr>
+  </w:style>
+  <w:style w:type="character" w:styleId="Hyperlink">
+    <w:name w:val="Hyperlink"/>
+    <w:basedOn w:val="DefaultParagraphFont"/>
+    <w:uiPriority w:val="99"/>
+    <w:unhideWhenUsed/>
+    <w:rsid w:val="00996D54"/>
+    <w:rPr>
+      <w:color w:val="0563C1" w:themeColor="hyperlink"/>
+      <w:u w:val="single"/>
+    </w:rPr>
+  </w:style>
 </w:styles>
 </file>
 
@@ -1294,4 +1992,16 @@
     </a:ext>
   </a:extLst>
 </a:theme>
+</file>
+
+<file path=customXml/item1.xml><?xml version="1.0" encoding="utf-8"?>
+<b:Sources xmlns:b="http://schemas.openxmlformats.org/officeDocument/2006/bibliography" xmlns="http://schemas.openxmlformats.org/officeDocument/2006/bibliography" SelectedStyle="\APASixthEditionOfficeOnline.xsl" StyleName="APA" Version="6"/>
+</file>
+
+<file path=customXml/itemProps1.xml><?xml version="1.0" encoding="utf-8"?>
+<ds:datastoreItem xmlns:ds="http://schemas.openxmlformats.org/officeDocument/2006/customXml" ds:itemID="{E344BD6A-CDB8-4C93-A30B-A87F6B46AD6D}">
+  <ds:schemaRefs>
+    <ds:schemaRef ds:uri="http://schemas.openxmlformats.org/officeDocument/2006/bibliography"/>
+  </ds:schemaRefs>
+</ds:datastoreItem>
 </file>
</xml_diff>